<commit_message>
Added few extra lines
</commit_message>
<xml_diff>
--- a/Helllo.docx
+++ b/Helllo.docx
@@ -21,8 +21,56 @@
           <w:lang w:val="en-US"/>
         </w:rPr>
       </w:pPr>
+      <w:proofErr w:type="spellStart"/>
+      <w:r>
+        <w:rPr>
+          <w:lang w:val="en-US"/>
+        </w:rPr>
+        <w:t>Hiii</w:t>
+      </w:r>
+      <w:proofErr w:type="spellEnd"/>
+    </w:p>
+    <w:p>
+      <w:pPr>
+        <w:rPr>
+          <w:lang w:val="en-US"/>
+        </w:rPr>
+      </w:pPr>
+      <w:r>
+        <w:rPr>
+          <w:lang w:val="en-US"/>
+        </w:rPr>
+        <w:t>Bye</w:t>
+      </w:r>
+    </w:p>
+    <w:p>
+      <w:pPr>
+        <w:rPr>
+          <w:lang w:val="en-US"/>
+        </w:rPr>
+      </w:pPr>
+      <w:r>
+        <w:rPr>
+          <w:lang w:val="en-US"/>
+        </w:rPr>
+        <w:t>Bye</w:t>
+      </w:r>
+    </w:p>
+    <w:p>
+      <w:pPr>
+        <w:rPr>
+          <w:lang w:val="en-US"/>
+        </w:rPr>
+      </w:pPr>
       <w:bookmarkStart w:id="0" w:name="_GoBack"/>
       <w:bookmarkEnd w:id="0"/>
+    </w:p>
+    <w:p>
+      <w:pPr>
+        <w:rPr>
+          <w:lang w:val="en-US"/>
+        </w:rPr>
+      </w:pPr>
     </w:p>
     <w:sectPr>
       <w:pgSz w:w="11906" w:h="16838"/>

</xml_diff>

<commit_message>
Added few extra lines and name
</commit_message>
<xml_diff>
--- a/Helllo.docx
+++ b/Helllo.docx
@@ -14,6 +14,14 @@
         </w:rPr>
         <w:t>Hello</w:t>
       </w:r>
+      <w:r>
+        <w:rPr>
+          <w:lang w:val="en-US"/>
+        </w:rPr>
+        <w:t xml:space="preserve"> Ritu</w:t>
+      </w:r>
+      <w:bookmarkStart w:id="0" w:name="_GoBack"/>
+      <w:bookmarkEnd w:id="0"/>
     </w:p>
     <w:p>
       <w:pPr>
@@ -62,8 +70,6 @@
           <w:lang w:val="en-US"/>
         </w:rPr>
       </w:pPr>
-      <w:bookmarkStart w:id="0" w:name="_GoBack"/>
-      <w:bookmarkEnd w:id="0"/>
     </w:p>
     <w:p>
       <w:pPr>

</xml_diff>